<commit_message>
Fixed misplaced PMOS, driver analysis
</commit_message>
<xml_diff>
--- a/Documents/ComponentRequest/2019_05_01Component-request.docx
+++ b/Documents/ComponentRequest/2019_05_01Component-request.docx
@@ -11,8 +11,6 @@
           <w:lang w:val="en-US" w:eastAsia="en-US"/>
         </w:rPr>
       </w:pPr>
-      <w:bookmarkStart w:id="0" w:name="_GoBack"/>
-      <w:bookmarkEnd w:id="0"/>
       <w:r>
         <w:rPr>
           <w:sz w:val="22"/>
@@ -221,15 +219,7 @@
           <w:szCs w:val="22"/>
           <w:lang w:val="en-US" w:eastAsia="en-US"/>
         </w:rPr>
-        <w:t>Project</w:t>
-      </w:r>
-      <w:r>
-        <w:rPr>
-          <w:sz w:val="22"/>
-          <w:szCs w:val="22"/>
-          <w:lang w:val="en-US" w:eastAsia="en-US"/>
-        </w:rPr>
-        <w:tab/>
+        <w:t>Project Go-Kart, PED-841</w:t>
       </w:r>
     </w:p>
     <w:p>
@@ -241,24 +231,6 @@
           <w:lang w:val="en-US" w:eastAsia="en-US"/>
         </w:rPr>
       </w:pPr>
-    </w:p>
-    <w:p>
-      <w:pPr>
-        <w:pStyle w:val="Textosinformato"/>
-        <w:rPr>
-          <w:sz w:val="22"/>
-          <w:szCs w:val="22"/>
-          <w:lang w:val="en-US" w:eastAsia="en-US"/>
-        </w:rPr>
-      </w:pPr>
-      <w:r>
-        <w:rPr>
-          <w:sz w:val="22"/>
-          <w:szCs w:val="22"/>
-          <w:lang w:val="en-US" w:eastAsia="en-US"/>
-        </w:rPr>
-        <w:t>RS Components:</w:t>
-      </w:r>
     </w:p>
     <w:p>
       <w:pPr>
@@ -267,261 +239,33 @@
           <w:rFonts w:ascii="Arial" w:hAnsi="Arial" w:cs="Arial"/>
           <w:sz w:val="20"/>
           <w:szCs w:val="20"/>
-          <w:lang w:val="en-US"/>
-        </w:rPr>
-      </w:pPr>
+          <w:lang w:val="en-US" w:eastAsia="en-US"/>
+        </w:rPr>
+      </w:pPr>
+      <w:proofErr w:type="spellStart"/>
       <w:r>
         <w:rPr>
           <w:rFonts w:ascii="Arial" w:hAnsi="Arial" w:cs="Arial"/>
           <w:sz w:val="20"/>
           <w:szCs w:val="20"/>
-          <w:lang w:val="en-US"/>
-        </w:rPr>
-        <w:t>768-7893, 5</w:t>
-      </w:r>
-    </w:p>
-    <w:p>
-      <w:pPr>
-        <w:pStyle w:val="Textosinformato"/>
+          <w:lang w:val="en-US" w:eastAsia="en-US"/>
+        </w:rPr>
+        <w:t>Farnell</w:t>
+      </w:r>
+      <w:proofErr w:type="spellEnd"/>
+      <w:r>
         <w:rPr>
           <w:rFonts w:ascii="Arial" w:hAnsi="Arial" w:cs="Arial"/>
           <w:sz w:val="20"/>
           <w:szCs w:val="20"/>
-          <w:lang w:val="en-US"/>
-        </w:rPr>
-      </w:pPr>
-      <w:r>
-        <w:rPr>
-          <w:rFonts w:ascii="Arial" w:hAnsi="Arial" w:cs="Arial"/>
-          <w:sz w:val="20"/>
-          <w:szCs w:val="20"/>
-          <w:lang w:val="en-US"/>
-        </w:rPr>
-        <w:t>774-3482, 5</w:t>
+          <w:lang w:val="en-US" w:eastAsia="en-US"/>
+        </w:rPr>
+        <w:t xml:space="preserve"> Components:</w:t>
       </w:r>
     </w:p>
     <w:p>
       <w:pPr>
         <w:pStyle w:val="Textosinformato"/>
-        <w:rPr>
-          <w:rFonts w:ascii="Arial" w:hAnsi="Arial" w:cs="Arial"/>
-          <w:sz w:val="20"/>
-          <w:szCs w:val="20"/>
-          <w:lang w:val="en-US"/>
-        </w:rPr>
-      </w:pPr>
-      <w:r>
-        <w:rPr>
-          <w:rFonts w:ascii="Arial" w:hAnsi="Arial" w:cs="Arial"/>
-          <w:sz w:val="20"/>
-          <w:szCs w:val="20"/>
-          <w:lang w:val="en-US"/>
-        </w:rPr>
-        <w:t>154-8178, 5</w:t>
-      </w:r>
-    </w:p>
-    <w:p>
-      <w:pPr>
-        <w:pStyle w:val="Textosinformato"/>
-        <w:rPr>
-          <w:rFonts w:ascii="Arial" w:hAnsi="Arial" w:cs="Arial"/>
-          <w:sz w:val="20"/>
-          <w:szCs w:val="20"/>
-          <w:lang w:val="en-US"/>
-        </w:rPr>
-      </w:pPr>
-      <w:r>
-        <w:rPr>
-          <w:rFonts w:ascii="Arial" w:hAnsi="Arial" w:cs="Arial"/>
-          <w:sz w:val="20"/>
-          <w:szCs w:val="20"/>
-          <w:lang w:val="en-US"/>
-        </w:rPr>
-        <w:t>807-4863, 10</w:t>
-      </w:r>
-    </w:p>
-    <w:p>
-      <w:pPr>
-        <w:pStyle w:val="Textosinformato"/>
-        <w:rPr>
-          <w:rFonts w:ascii="Arial" w:hAnsi="Arial" w:cs="Arial"/>
-          <w:bCs/>
-          <w:sz w:val="20"/>
-          <w:szCs w:val="20"/>
-          <w:lang w:val="en-US"/>
-        </w:rPr>
-      </w:pPr>
-      <w:r>
-        <w:rPr>
-          <w:rFonts w:ascii="Arial" w:hAnsi="Arial" w:cs="Arial"/>
-          <w:bCs/>
-          <w:sz w:val="20"/>
-          <w:szCs w:val="20"/>
-          <w:lang w:val="en-US"/>
-        </w:rPr>
-        <w:t>686-9489, 25</w:t>
-      </w:r>
-    </w:p>
-    <w:p>
-      <w:pPr>
-        <w:pStyle w:val="Textosinformato"/>
-        <w:rPr>
-          <w:rFonts w:ascii="Arial" w:hAnsi="Arial" w:cs="Arial"/>
-          <w:bCs/>
-          <w:sz w:val="20"/>
-          <w:szCs w:val="20"/>
-          <w:lang w:val="en-US"/>
-        </w:rPr>
-      </w:pPr>
-      <w:r>
-        <w:rPr>
-          <w:rFonts w:ascii="Arial" w:hAnsi="Arial" w:cs="Arial"/>
-          <w:bCs/>
-          <w:sz w:val="20"/>
-          <w:szCs w:val="20"/>
-          <w:lang w:val="en-US"/>
-        </w:rPr>
-        <w:t>151-3215, 25</w:t>
-      </w:r>
-    </w:p>
-    <w:p>
-      <w:pPr>
-        <w:pStyle w:val="Textosinformato"/>
-        <w:rPr>
-          <w:rFonts w:ascii="Arial" w:hAnsi="Arial" w:cs="Arial"/>
-          <w:bCs/>
-          <w:sz w:val="20"/>
-          <w:szCs w:val="20"/>
-          <w:lang w:val="en-US"/>
-        </w:rPr>
-      </w:pPr>
-      <w:r>
-        <w:rPr>
-          <w:rFonts w:ascii="Arial" w:hAnsi="Arial" w:cs="Arial"/>
-          <w:bCs/>
-          <w:sz w:val="20"/>
-          <w:szCs w:val="20"/>
-          <w:lang w:val="en-US"/>
-        </w:rPr>
-        <w:t>151-3205, 25</w:t>
-      </w:r>
-    </w:p>
-    <w:p>
-      <w:pPr>
-        <w:pStyle w:val="Textosinformato"/>
-        <w:rPr>
-          <w:rFonts w:ascii="Arial" w:hAnsi="Arial" w:cs="Arial"/>
-          <w:bCs/>
-          <w:sz w:val="20"/>
-          <w:szCs w:val="20"/>
-          <w:lang w:val="en-US"/>
-        </w:rPr>
-      </w:pPr>
-      <w:r>
-        <w:rPr>
-          <w:rFonts w:ascii="Arial" w:hAnsi="Arial" w:cs="Arial"/>
-          <w:bCs/>
-          <w:sz w:val="20"/>
-          <w:szCs w:val="20"/>
-          <w:lang w:val="en-US"/>
-        </w:rPr>
-        <w:t xml:space="preserve">171-1989, </w:t>
-      </w:r>
-      <w:r>
-        <w:rPr>
-          <w:rFonts w:ascii="Arial" w:hAnsi="Arial" w:cs="Arial"/>
-          <w:bCs/>
-          <w:sz w:val="20"/>
-          <w:szCs w:val="20"/>
-          <w:lang w:val="en-US"/>
-        </w:rPr>
-        <w:t>5</w:t>
-      </w:r>
-    </w:p>
-    <w:p>
-      <w:pPr>
-        <w:pStyle w:val="Textosinformato"/>
-        <w:rPr>
-          <w:rFonts w:ascii="Arial" w:hAnsi="Arial" w:cs="Arial"/>
-          <w:bCs/>
-          <w:sz w:val="20"/>
-          <w:szCs w:val="20"/>
-          <w:lang w:val="en-US"/>
-        </w:rPr>
-      </w:pPr>
-      <w:r>
-        <w:rPr>
-          <w:rFonts w:ascii="Arial" w:hAnsi="Arial" w:cs="Arial"/>
-          <w:bCs/>
-          <w:sz w:val="20"/>
-          <w:szCs w:val="20"/>
-          <w:lang w:val="en-US"/>
-        </w:rPr>
-        <w:t>710-4465, 25</w:t>
-      </w:r>
-    </w:p>
-    <w:p>
-      <w:pPr>
-        <w:pStyle w:val="Textosinformato"/>
-        <w:rPr>
-          <w:rFonts w:ascii="Arial" w:hAnsi="Arial" w:cs="Arial"/>
-          <w:bCs/>
-          <w:sz w:val="20"/>
-          <w:szCs w:val="20"/>
-          <w:lang w:val="en-US"/>
-        </w:rPr>
-      </w:pPr>
-      <w:r>
-        <w:rPr>
-          <w:rFonts w:ascii="Arial" w:hAnsi="Arial" w:cs="Arial"/>
-          <w:bCs/>
-          <w:sz w:val="20"/>
-          <w:szCs w:val="20"/>
-          <w:lang w:val="en-US"/>
-        </w:rPr>
-        <w:t>670-8823, 25</w:t>
-      </w:r>
-    </w:p>
-    <w:p>
-      <w:pPr>
-        <w:pStyle w:val="Textosinformato"/>
-        <w:rPr>
-          <w:rFonts w:ascii="Arial" w:hAnsi="Arial" w:cs="Arial"/>
-          <w:sz w:val="20"/>
-          <w:szCs w:val="20"/>
-          <w:lang w:val="en-US" w:eastAsia="en-US"/>
-        </w:rPr>
-      </w:pPr>
-      <w:r>
-        <w:rPr>
-          <w:rFonts w:ascii="Arial" w:hAnsi="Arial" w:cs="Arial"/>
-          <w:sz w:val="20"/>
-          <w:szCs w:val="20"/>
-          <w:lang w:val="en-US" w:eastAsia="en-US"/>
-        </w:rPr>
-        <w:t>Farnell</w:t>
-      </w:r>
-      <w:r>
-        <w:rPr>
-          <w:rFonts w:ascii="Arial" w:hAnsi="Arial" w:cs="Arial"/>
-          <w:sz w:val="20"/>
-          <w:szCs w:val="20"/>
-          <w:lang w:val="en-US" w:eastAsia="en-US"/>
-        </w:rPr>
-        <w:t xml:space="preserve"> Components:</w:t>
-      </w:r>
-    </w:p>
-    <w:p>
-      <w:pPr>
-        <w:pStyle w:val="Textosinformato"/>
-        <w:rPr>
-          <w:rFonts w:ascii="Arial" w:hAnsi="Arial" w:cs="Arial"/>
-          <w:sz w:val="20"/>
-          <w:szCs w:val="20"/>
-          <w:lang w:val="en-US" w:eastAsia="en-US"/>
-        </w:rPr>
-      </w:pPr>
-      <w:r>
         <w:rPr>
           <w:rFonts w:ascii="Arial" w:hAnsi="Arial" w:cs="Arial"/>
           <w:color w:val="000000"/>
@@ -530,8 +274,7 @@
           <w:shd w:val="clear" w:color="auto" w:fill="FFFFFF"/>
           <w:lang w:val="en-US"/>
         </w:rPr>
-        <w:t>2564440, 2</w:t>
-      </w:r>
+      </w:pPr>
     </w:p>
     <w:p>
       <w:pPr>
@@ -543,17 +286,7 @@
           <w:lang w:val="en-US"/>
         </w:rPr>
       </w:pPr>
-      <w:r>
-        <w:rPr>
-          <w:rFonts w:ascii="Arial" w:hAnsi="Arial" w:cs="Arial"/>
-          <w:color w:val="000000"/>
-          <w:sz w:val="20"/>
-          <w:szCs w:val="20"/>
-          <w:shd w:val="clear" w:color="auto" w:fill="FFFFFF"/>
-          <w:lang w:val="en-US"/>
-        </w:rPr>
-        <w:t>1696320</w:t>
-      </w:r>
+      <w:bookmarkStart w:id="0" w:name="_GoBack"/>
       <w:r>
         <w:rPr>
           <w:rFonts w:ascii="Arial" w:hAnsi="Arial" w:cs="Arial"/>
@@ -561,78 +294,34 @@
           <w:szCs w:val="20"/>
           <w:lang w:val="en-US"/>
         </w:rPr>
-        <w:t>, 2</w:t>
-      </w:r>
-    </w:p>
-    <w:p>
-      <w:pPr>
-        <w:pStyle w:val="Textosinformato"/>
+        <w:t>2690217</w:t>
+      </w:r>
+      <w:bookmarkEnd w:id="0"/>
+      <w:r>
         <w:rPr>
           <w:rFonts w:ascii="Arial" w:hAnsi="Arial" w:cs="Arial"/>
           <w:sz w:val="20"/>
           <w:szCs w:val="20"/>
           <w:lang w:val="en-US"/>
         </w:rPr>
-      </w:pPr>
-      <w:r>
-        <w:rPr>
-          <w:rFonts w:ascii="Arial" w:hAnsi="Arial" w:cs="Arial"/>
-          <w:sz w:val="20"/>
-          <w:szCs w:val="20"/>
+        <w:t>, 4</w:t>
+      </w:r>
+    </w:p>
+    <w:p>
+      <w:pPr>
+        <w:rPr>
+          <w:color w:val="00B050"/>
           <w:lang w:val="en-US"/>
         </w:rPr>
-        <w:t xml:space="preserve">2420070, </w:t>
-      </w:r>
-      <w:r>
-        <w:rPr>
-          <w:rFonts w:ascii="Arial" w:hAnsi="Arial" w:cs="Arial"/>
-          <w:sz w:val="20"/>
-          <w:szCs w:val="20"/>
+      </w:pPr>
+    </w:p>
+    <w:p>
+      <w:pPr>
+        <w:rPr>
+          <w:color w:val="00B050"/>
           <w:lang w:val="en-US"/>
         </w:rPr>
-        <w:t>4</w:t>
-      </w:r>
-    </w:p>
-    <w:p>
-      <w:pPr>
-        <w:pStyle w:val="Textosinformato"/>
-        <w:rPr>
-          <w:rFonts w:ascii="Arial" w:hAnsi="Arial" w:cs="Arial"/>
-          <w:sz w:val="20"/>
-          <w:szCs w:val="20"/>
-          <w:lang w:val="en-US"/>
-        </w:rPr>
-      </w:pPr>
-      <w:r>
-        <w:rPr>
-          <w:rFonts w:ascii="Arial" w:hAnsi="Arial" w:cs="Arial"/>
-          <w:sz w:val="20"/>
-          <w:szCs w:val="20"/>
-          <w:lang w:val="en-US"/>
-        </w:rPr>
-        <w:t>2690217, 4</w:t>
-      </w:r>
-    </w:p>
-    <w:p>
-      <w:pPr>
-        <w:pStyle w:val="Textosinformato"/>
-        <w:rPr>
-          <w:rFonts w:ascii="Arial" w:hAnsi="Arial" w:cs="Arial"/>
-          <w:sz w:val="20"/>
-          <w:szCs w:val="20"/>
-          <w:lang w:val="en-US"/>
-        </w:rPr>
-      </w:pPr>
-      <w:r>
-        <w:rPr>
-          <w:rFonts w:ascii="Arial" w:hAnsi="Arial" w:cs="Arial"/>
-          <w:color w:val="000000"/>
-          <w:sz w:val="20"/>
-          <w:szCs w:val="20"/>
-          <w:shd w:val="clear" w:color="auto" w:fill="FFFFFF"/>
-        </w:rPr>
-        <w:t>1469236, 4</w:t>
-      </w:r>
+      </w:pPr>
     </w:p>
     <w:p>
       <w:pPr>
@@ -2168,7 +1857,7 @@
 </file>
 
 <file path=customXml/itemProps1.xml><?xml version="1.0" encoding="utf-8"?>
-<ds:datastoreItem xmlns:ds="http://schemas.openxmlformats.org/officeDocument/2006/customXml" ds:itemID="{D5F2C912-BAFD-4DCB-B1D8-9A0F1DC332CC}">
+<ds:datastoreItem xmlns:ds="http://schemas.openxmlformats.org/officeDocument/2006/customXml" ds:itemID="{B2817544-FC90-4334-AD8F-41AC74F222AC}">
   <ds:schemaRefs>
     <ds:schemaRef ds:uri="http://schemas.openxmlformats.org/officeDocument/2006/bibliography"/>
   </ds:schemaRefs>

</xml_diff>